<commit_message>
Update Syllabus_General Physics I.docx
</commit_message>
<xml_diff>
--- a/Syllabus_General Physics I.docx
+++ b/Syllabus_General Physics I.docx
@@ -456,7 +456,41 @@
         <w:rPr>
           <w:rFonts w:ascii="Arial" w:hAnsi="Arial" w:cs="Arial"/>
         </w:rPr>
-        <w:t>Ling, Sanny and Moebs (ISBN: 978-1-938168-27-7).  We will cover Chapters 1 – 12, 15-16.  If time allows, Chapters 13-14, 17. For the laboratory, you will be using the provided handouts.</w:t>
+        <w:t xml:space="preserve">Ling, Sanny and Moebs (ISBN: 978-1-938168-27-7).  We will cover Chapters 1 – 12, 15-16.  If time allows, Chapters 13-14, 17. </w:t>
+      </w:r>
+      <w:r>
+        <w:rPr>
+          <w:rFonts w:ascii="Arial" w:hAnsi="Arial" w:cs="Arial"/>
+        </w:rPr>
+        <w:t>(</w:t>
+      </w:r>
+      <w:hyperlink r:id="rId5" w:history="1">
+        <w:r>
+          <w:rPr>
+            <w:rStyle w:val="Hyperlink"/>
+            <w:rFonts w:ascii="Arial" w:hAnsi="Arial" w:cs="Arial"/>
+          </w:rPr>
+          <w:t>Free access</w:t>
+        </w:r>
+      </w:hyperlink>
+      <w:r>
+        <w:rPr>
+          <w:rFonts w:ascii="Arial" w:hAnsi="Arial" w:cs="Arial"/>
+        </w:rPr>
+        <w:t>)</w:t>
+      </w:r>
+    </w:p>
+    <w:p>
+      <w:pPr>
+        <w:rPr>
+          <w:rFonts w:ascii="Arial" w:hAnsi="Arial" w:cs="Arial"/>
+        </w:rPr>
+      </w:pPr>
+      <w:r>
+        <w:rPr>
+          <w:rFonts w:ascii="Arial" w:hAnsi="Arial" w:cs="Arial"/>
+        </w:rPr>
+        <w:t>For the laboratory, you will be using the provided handouts.</w:t>
       </w:r>
     </w:p>
     <w:p>
@@ -592,6 +626,7 @@
         <w:rPr>
           <w:rFonts w:ascii="Arial" w:hAnsi="Arial" w:cs="Arial"/>
         </w:rPr>
+        <w:lastRenderedPageBreak/>
         <w:t>Prerequisites or Co-enrolled:  MATH-1720 Calculus II or permission of instructor.  (Fee: $100)</w:t>
       </w:r>
     </w:p>
@@ -2252,6 +2287,7 @@
                 <w:szCs w:val="28"/>
                 <w14:ligatures w14:val="none"/>
               </w:rPr>
+              <w:lastRenderedPageBreak/>
               <w:t>[80 - 83) %</w:t>
             </w:r>
           </w:p>
@@ -2422,7 +2458,6 @@
                 <w:szCs w:val="28"/>
                 <w14:ligatures w14:val="none"/>
               </w:rPr>
-              <w:lastRenderedPageBreak/>
               <w:t>[73 - 77) %</w:t>
             </w:r>
           </w:p>
@@ -3257,7 +3292,6 @@
           <w:sz w:val="28"/>
           <w:szCs w:val="28"/>
         </w:rPr>
-        <w:lastRenderedPageBreak/>
         <w:t>WebAssign:</w:t>
       </w:r>
     </w:p>
@@ -3414,14 +3448,8 @@
         <w:rPr>
           <w:rFonts w:ascii="Arial" w:hAnsi="Arial" w:cs="Arial"/>
         </w:rPr>
-        <w:t xml:space="preserve">You are encouraged to work together when doing non-graded homework.  Forming a study group will give you accountability to stay current on the course material, provide </w:t>
-      </w:r>
-      <w:r>
-        <w:rPr>
-          <w:rFonts w:ascii="Arial" w:hAnsi="Arial" w:cs="Arial"/>
-        </w:rPr>
         <w:lastRenderedPageBreak/>
-        <w:t>input when you get stuck on solving problems and provide an opportunity to clarify your thinking about physics as you explain a problem to others.</w:t>
+        <w:t>You are encouraged to work together when doing non-graded homework.  Forming a study group will give you accountability to stay current on the course material, provide input when you get stuck on solving problems and provide an opportunity to clarify your thinking about physics as you explain a problem to others.</w:t>
       </w:r>
     </w:p>
     <w:p>
@@ -3666,14 +3694,14 @@
         <w:rPr>
           <w:rFonts w:ascii="Arial" w:hAnsi="Arial" w:cs="Arial"/>
         </w:rPr>
-        <w:t xml:space="preserve"> material will be presented differently than in the book since I will endeavor to illustrate some of the physical principles, generate discussion about issues related to physics and include Biblical perspectives on these physical principles.  Faithful attendance also </w:t>
+        <w:t xml:space="preserve"> material will be presented differently than in the book since I will endeavor to illustrate some of the </w:t>
       </w:r>
       <w:r>
         <w:rPr>
           <w:rFonts w:ascii="Arial" w:hAnsi="Arial" w:cs="Arial"/>
         </w:rPr>
         <w:lastRenderedPageBreak/>
-        <w:t>demonstrates a good stewardship of the time and money with which God has entrusted you.</w:t>
+        <w:t>physical principles, generate discussion about issues related to physics and include Biblical perspectives on these physical principles.  Faithful attendance also demonstrates a good stewardship of the time and money with which God has entrusted you.</w:t>
       </w:r>
     </w:p>
     <w:p>

</xml_diff>